<commit_message>
Updated doc to 3.1.0
</commit_message>
<xml_diff>
--- a/docs/TR-069 Server User Manual.docx
+++ b/docs/TR-069 Server User Manual.docx
@@ -1321,7 +1321,7 @@
           <w:noProof/>
           <w:lang w:val="en-US"/>
         </w:rPr>
-        <w:t>7</w:t>
+        <w:t>8</w:t>
       </w:r>
       <w:r>
         <w:rPr>
@@ -4191,6 +4191,106 @@
         <w:pStyle w:val="Code"/>
       </w:pPr>
       <w:r>
+        <w:t xml:space="preserve"># </w:t>
+      </w:r>
+      <w:proofErr w:type="gramStart"/>
+      <w:r>
+        <w:t>Will</w:t>
+      </w:r>
+      <w:proofErr w:type="gramEnd"/>
+      <w:r>
+        <w:t xml:space="preserve"> require username/password to download a Firmware/</w:t>
+      </w:r>
+      <w:proofErr w:type="spellStart"/>
+      <w:r>
+        <w:t>Config</w:t>
+      </w:r>
+      <w:proofErr w:type="spellEnd"/>
+      <w:r>
+        <w:t xml:space="preserve"> file/</w:t>
+      </w:r>
+      <w:proofErr w:type="spellStart"/>
+      <w:r>
+        <w:t>etc</w:t>
+      </w:r>
+      <w:proofErr w:type="spellEnd"/>
+    </w:p>
+    <w:p>
+      <w:pPr>
+        <w:pStyle w:val="Code"/>
+      </w:pPr>
+      <w:r>
+        <w:t># using the TR-069 Download method. FreeACS will instruct the CPE to use</w:t>
+      </w:r>
+    </w:p>
+    <w:p>
+      <w:pPr>
+        <w:pStyle w:val="Code"/>
+      </w:pPr>
+      <w:r>
+        <w:t xml:space="preserve"># </w:t>
+      </w:r>
+      <w:proofErr w:type="gramStart"/>
+      <w:r>
+        <w:t>the</w:t>
+      </w:r>
+      <w:proofErr w:type="gramEnd"/>
+      <w:r>
+        <w:t xml:space="preserve"> ACS-username/password in the HTTP basic/digest challenge. Default</w:t>
+      </w:r>
+    </w:p>
+    <w:p>
+      <w:pPr>
+        <w:pStyle w:val="Code"/>
+      </w:pPr>
+      <w:r>
+        <w:t># is false, since this is a change introduced in version 3.1.0. It will become</w:t>
+      </w:r>
+    </w:p>
+    <w:p>
+      <w:pPr>
+        <w:pStyle w:val="Code"/>
+      </w:pPr>
+      <w:r>
+        <w:t xml:space="preserve"># </w:t>
+      </w:r>
+      <w:proofErr w:type="gramStart"/>
+      <w:r>
+        <w:t>default</w:t>
+      </w:r>
+      <w:proofErr w:type="gramEnd"/>
+      <w:r>
+        <w:t xml:space="preserve"> within a few releases.</w:t>
+      </w:r>
+    </w:p>
+    <w:p>
+      <w:pPr>
+        <w:pStyle w:val="Code"/>
+      </w:pPr>
+      <w:proofErr w:type="spellStart"/>
+      <w:r>
+        <w:t>file.auth.used</w:t>
+      </w:r>
+      <w:proofErr w:type="spellEnd"/>
+      <w:r>
+        <w:t xml:space="preserve"> = false</w:t>
+      </w:r>
+    </w:p>
+    <w:p>
+      <w:pPr>
+        <w:pStyle w:val="Code"/>
+      </w:pPr>
+    </w:p>
+    <w:p>
+      <w:pPr>
+        <w:pStyle w:val="Code"/>
+      </w:pPr>
+    </w:p>
+    <w:p>
+      <w:pPr>
+        <w:pStyle w:val="Code"/>
+      </w:pPr>
+      <w:r>
         <w:t># Discovery Mode can be set to true if you want to automatically add a new</w:t>
       </w:r>
     </w:p>
@@ -4713,115 +4813,6 @@
       <w:proofErr w:type="gramEnd"/>
       <w:r>
         <w:t>ACS) - Empty(CPE) - Empty(ACS) as the final methods. This is according</w:t>
-      </w:r>
-    </w:p>
-    <w:p>
-      <w:pPr>
-        <w:pStyle w:val="Code"/>
-      </w:pPr>
-      <w:r>
-        <w:t xml:space="preserve"># </w:t>
-      </w:r>
-      <w:proofErr w:type="gramStart"/>
-      <w:r>
-        <w:t>to</w:t>
-      </w:r>
-      <w:proofErr w:type="gramEnd"/>
-      <w:r>
-        <w:t xml:space="preserve"> the original specification of TR-069. From amendment 1 it was decided</w:t>
-      </w:r>
-    </w:p>
-    <w:p>
-      <w:pPr>
-        <w:pStyle w:val="Code"/>
-      </w:pPr>
-      <w:r>
-        <w:t xml:space="preserve"># </w:t>
-      </w:r>
-      <w:proofErr w:type="gramStart"/>
-      <w:r>
-        <w:t>that</w:t>
-      </w:r>
-      <w:proofErr w:type="gramEnd"/>
-      <w:r>
-        <w:t xml:space="preserve"> a final Empty(ACS) was enough, and this is the default behavior.</w:t>
-      </w:r>
-    </w:p>
-    <w:p>
-      <w:pPr>
-        <w:pStyle w:val="Code"/>
-      </w:pPr>
-      <w:r>
-        <w:t>#</w:t>
-      </w:r>
-    </w:p>
-    <w:p>
-      <w:pPr>
-        <w:pStyle w:val="Code"/>
-      </w:pPr>
-      <w:r>
-        <w:t xml:space="preserve"># </w:t>
-      </w:r>
-      <w:proofErr w:type="spellStart"/>
-      <w:proofErr w:type="gramStart"/>
-      <w:r>
-        <w:t>prettyprint</w:t>
-      </w:r>
-      <w:proofErr w:type="spellEnd"/>
-      <w:proofErr w:type="gramEnd"/>
-    </w:p>
-    <w:p>
-      <w:pPr>
-        <w:pStyle w:val="Code"/>
-      </w:pPr>
-      <w:r>
-        <w:t>#</w:t>
-      </w:r>
-    </w:p>
-    <w:p>
-      <w:pPr>
-        <w:pStyle w:val="Code"/>
-      </w:pPr>
-      <w:r>
-        <w:t xml:space="preserve"># </w:t>
-      </w:r>
-      <w:proofErr w:type="gramStart"/>
-      <w:r>
-        <w:t>The</w:t>
-      </w:r>
-      <w:proofErr w:type="gramEnd"/>
-      <w:r>
-        <w:t xml:space="preserve"> device may not format the XML requests nicely. This </w:t>
-      </w:r>
-      <w:r>
-        <w:t>quirk</w:t>
-      </w:r>
-      <w:r>
-        <w:t xml:space="preserve"> will make</w:t>
-      </w:r>
-    </w:p>
-    <w:p>
-      <w:pPr>
-        <w:pStyle w:val="Code"/>
-      </w:pPr>
-      <w:r>
-        <w:t xml:space="preserve"># </w:t>
-      </w:r>
-      <w:proofErr w:type="gramStart"/>
-      <w:r>
-        <w:t>sure</w:t>
-      </w:r>
-      <w:proofErr w:type="gramEnd"/>
-      <w:r>
-        <w:t xml:space="preserve"> the conversation log will be easier to read. The formatting will</w:t>
-      </w:r>
-    </w:p>
-    <w:p>
-      <w:pPr>
-        <w:pStyle w:val="Code"/>
-      </w:pPr>
-      <w:r>
-        <w:t># be done even if the XML contains illegal characters. The reason to avoid</w:t>
       </w:r>
     </w:p>
     <w:p>
@@ -4834,6 +4825,115 @@
       </w:r>
       <w:proofErr w:type="gramStart"/>
       <w:r>
+        <w:t>to</w:t>
+      </w:r>
+      <w:proofErr w:type="gramEnd"/>
+      <w:r>
+        <w:t xml:space="preserve"> the original specification of TR-069. From amendment 1 it was decided</w:t>
+      </w:r>
+    </w:p>
+    <w:p>
+      <w:pPr>
+        <w:pStyle w:val="Code"/>
+      </w:pPr>
+      <w:r>
+        <w:t xml:space="preserve"># </w:t>
+      </w:r>
+      <w:proofErr w:type="gramStart"/>
+      <w:r>
+        <w:t>that</w:t>
+      </w:r>
+      <w:proofErr w:type="gramEnd"/>
+      <w:r>
+        <w:t xml:space="preserve"> a final Empty(ACS) was enough, and this is the default behavior.</w:t>
+      </w:r>
+    </w:p>
+    <w:p>
+      <w:pPr>
+        <w:pStyle w:val="Code"/>
+      </w:pPr>
+      <w:r>
+        <w:t>#</w:t>
+      </w:r>
+    </w:p>
+    <w:p>
+      <w:pPr>
+        <w:pStyle w:val="Code"/>
+      </w:pPr>
+      <w:r>
+        <w:t xml:space="preserve"># </w:t>
+      </w:r>
+      <w:proofErr w:type="spellStart"/>
+      <w:proofErr w:type="gramStart"/>
+      <w:r>
+        <w:t>prettyprint</w:t>
+      </w:r>
+      <w:proofErr w:type="spellEnd"/>
+      <w:proofErr w:type="gramEnd"/>
+    </w:p>
+    <w:p>
+      <w:pPr>
+        <w:pStyle w:val="Code"/>
+      </w:pPr>
+      <w:r>
+        <w:t>#</w:t>
+      </w:r>
+    </w:p>
+    <w:p>
+      <w:pPr>
+        <w:pStyle w:val="Code"/>
+      </w:pPr>
+      <w:r>
+        <w:t xml:space="preserve"># </w:t>
+      </w:r>
+      <w:proofErr w:type="gramStart"/>
+      <w:r>
+        <w:t>The</w:t>
+      </w:r>
+      <w:proofErr w:type="gramEnd"/>
+      <w:r>
+        <w:t xml:space="preserve"> device may not format the XML requests nicely. This </w:t>
+      </w:r>
+      <w:r>
+        <w:t>quirk</w:t>
+      </w:r>
+      <w:r>
+        <w:t xml:space="preserve"> will make</w:t>
+      </w:r>
+    </w:p>
+    <w:p>
+      <w:pPr>
+        <w:pStyle w:val="Code"/>
+      </w:pPr>
+      <w:r>
+        <w:t xml:space="preserve"># </w:t>
+      </w:r>
+      <w:proofErr w:type="gramStart"/>
+      <w:r>
+        <w:t>sure</w:t>
+      </w:r>
+      <w:proofErr w:type="gramEnd"/>
+      <w:r>
+        <w:t xml:space="preserve"> the conversation log will be easier to read. The formatting will</w:t>
+      </w:r>
+    </w:p>
+    <w:p>
+      <w:pPr>
+        <w:pStyle w:val="Code"/>
+      </w:pPr>
+      <w:r>
+        <w:t># be done even if the XML contains illegal characters. The reason to avoid</w:t>
+      </w:r>
+    </w:p>
+    <w:p>
+      <w:pPr>
+        <w:pStyle w:val="Code"/>
+      </w:pPr>
+      <w:r>
+        <w:t xml:space="preserve"># </w:t>
+      </w:r>
+      <w:proofErr w:type="gramStart"/>
+      <w:r>
         <w:t>this</w:t>
       </w:r>
       <w:proofErr w:type="gramEnd"/>
@@ -5151,6 +5251,118 @@
       <w:proofErr w:type="gramEnd"/>
       <w:r>
         <w:t>, hence the possibility to turn off this feature.</w:t>
+      </w:r>
+    </w:p>
+    <w:p>
+      <w:pPr>
+        <w:pStyle w:val="Code"/>
+      </w:pPr>
+      <w:r>
+        <w:t>#</w:t>
+      </w:r>
+    </w:p>
+    <w:p>
+      <w:pPr>
+        <w:pStyle w:val="Code"/>
+      </w:pPr>
+      <w:r>
+        <w:t># nextlevel0ingpn</w:t>
+      </w:r>
+    </w:p>
+    <w:p>
+      <w:pPr>
+        <w:pStyle w:val="Code"/>
+      </w:pPr>
+      <w:r>
+        <w:t>#</w:t>
+      </w:r>
+    </w:p>
+    <w:p>
+      <w:pPr>
+        <w:pStyle w:val="Code"/>
+      </w:pPr>
+      <w:r>
+        <w:t xml:space="preserve"># </w:t>
+      </w:r>
+      <w:proofErr w:type="gramStart"/>
+      <w:r>
+        <w:t>Some</w:t>
+      </w:r>
+      <w:proofErr w:type="gramEnd"/>
+      <w:r>
+        <w:t xml:space="preserve"> devices doesn't support the usage of &lt;</w:t>
+      </w:r>
+      <w:proofErr w:type="spellStart"/>
+      <w:r>
+        <w:t>NextLevel</w:t>
+      </w:r>
+      <w:proofErr w:type="spellEnd"/>
+      <w:r>
+        <w:t>&gt;false&lt;/</w:t>
+      </w:r>
+      <w:proofErr w:type="spellStart"/>
+      <w:r>
+        <w:t>NextLevel</w:t>
+      </w:r>
+      <w:proofErr w:type="spellEnd"/>
+      <w:r>
+        <w:t>&gt;</w:t>
+      </w:r>
+    </w:p>
+    <w:p>
+      <w:pPr>
+        <w:pStyle w:val="Code"/>
+      </w:pPr>
+      <w:r>
+        <w:t xml:space="preserve"># </w:t>
+      </w:r>
+      <w:proofErr w:type="gramStart"/>
+      <w:r>
+        <w:t>in</w:t>
+      </w:r>
+      <w:proofErr w:type="gramEnd"/>
+      <w:r>
+        <w:t xml:space="preserve"> the </w:t>
+      </w:r>
+      <w:proofErr w:type="spellStart"/>
+      <w:r>
+        <w:t>GetParameterNames</w:t>
+      </w:r>
+      <w:proofErr w:type="spellEnd"/>
+      <w:r>
+        <w:t xml:space="preserve">-request. </w:t>
+      </w:r>
+      <w:proofErr w:type="gramStart"/>
+      <w:r>
+        <w:t>Instead</w:t>
+      </w:r>
+      <w:proofErr w:type="gramEnd"/>
+      <w:r>
+        <w:t xml:space="preserve"> they may support </w:t>
+      </w:r>
+    </w:p>
+    <w:p>
+      <w:pPr>
+        <w:pStyle w:val="Code"/>
+      </w:pPr>
+      <w:r>
+        <w:t># &lt;</w:t>
+      </w:r>
+      <w:proofErr w:type="spellStart"/>
+      <w:r>
+        <w:t>NextLevel</w:t>
+      </w:r>
+      <w:proofErr w:type="spellEnd"/>
+      <w:r>
+        <w:t>&gt;0&lt;/</w:t>
+      </w:r>
+      <w:proofErr w:type="spellStart"/>
+      <w:r>
+        <w:t>NextLevel</w:t>
+      </w:r>
+      <w:proofErr w:type="spellEnd"/>
+      <w:r>
+        <w:t xml:space="preserve">&gt;. </w:t>
       </w:r>
     </w:p>
     <w:p>
@@ -5736,6 +5948,7 @@
       <w:bookmarkStart w:id="26" w:name="__RefHeading__2183_1729260833"/>
       <w:bookmarkStart w:id="27" w:name="_Toc395007738"/>
       <w:r>
+        <w:lastRenderedPageBreak/>
         <w:t>Various Controls</w:t>
       </w:r>
       <w:bookmarkEnd w:id="26"/>
@@ -5802,7 +6015,6 @@
         <w:t xml:space="preserve"> parameters, profile, unit and the secret unit </w:t>
       </w:r>
       <w:r>
-        <w:lastRenderedPageBreak/>
         <w:t>parameter are</w:t>
       </w:r>
       <w:r>
@@ -6415,6 +6627,8 @@
       <w:pPr>
         <w:pStyle w:val="Standard"/>
       </w:pPr>
+      <w:bookmarkStart w:id="35" w:name="_GoBack"/>
+      <w:bookmarkEnd w:id="35"/>
     </w:p>
     <w:p>
       <w:pPr>
@@ -6425,33 +6639,31 @@
         </w:numPr>
       </w:pPr>
       <w:r>
-        <w:t>System.X_OWERA-COM.TR069Script.&lt;Name&gt;.&lt;Versi</w:t>
-      </w:r>
-      <w:bookmarkStart w:id="35" w:name="_GoBack"/>
-      <w:bookmarkEnd w:id="35"/>
-      <w:r>
-        <w:t>on&gt;</w:t>
-      </w:r>
-    </w:p>
-    <w:p>
-      <w:pPr>
-        <w:pStyle w:val="Standard"/>
-      </w:pPr>
-    </w:p>
-    <w:p>
-      <w:pPr>
-        <w:pStyle w:val="Standard"/>
-      </w:pPr>
-      <w:r>
-        <w:t xml:space="preserve">The files to be downloaded to the device are found in the FreeACS database (as earlier </w:t>
+        <w:t>System.X_OWERA-COM.TR06</w:t>
+      </w:r>
+      <w:r>
+        <w:t>9Script.&lt;Name&gt;.Version = &lt;Version&gt;</w:t>
+      </w:r>
+    </w:p>
+    <w:p>
+      <w:pPr>
+        <w:pStyle w:val="Standard"/>
+      </w:pPr>
+    </w:p>
+    <w:p>
+      <w:pPr>
+        <w:pStyle w:val="Standard"/>
+      </w:pPr>
+      <w:r>
+        <w:t xml:space="preserve">The files to </w:t>
       </w:r>
       <w:proofErr w:type="gramStart"/>
       <w:r>
-        <w:t>indicated</w:t>
+        <w:t>be downloaded</w:t>
       </w:r>
       <w:proofErr w:type="gramEnd"/>
       <w:r>
-        <w:t xml:space="preserve">). However, you may override this behaviour if you specify the URL to be used in the Download method. </w:t>
+        <w:t xml:space="preserve"> to the device are found in the FreeACS database (as earlier indicated). However, you may override this behaviour if you specify the URL to be used in the Download method. </w:t>
       </w:r>
     </w:p>
     <w:p>
@@ -6485,7 +6697,10 @@
       </w:r>
       <w:proofErr w:type="spellEnd"/>
       <w:r>
-        <w:t>-file: System.X_OWERA-COM.TR069Script</w:t>
+        <w:t>-file: System.X_OW</w:t>
+      </w:r>
+      <w:r>
+        <w:t>ERA-COM.TR069Script</w:t>
       </w:r>
       <w:proofErr w:type="gramStart"/>
       <w:r>
@@ -6493,7 +6708,7 @@
       </w:r>
       <w:proofErr w:type="gramEnd"/>
       <w:r>
-        <w:t>Name&gt;.&lt;URL&gt;</w:t>
+        <w:t>Name&gt;.URL</w:t>
       </w:r>
     </w:p>
     <w:p>
@@ -8504,7 +8719,7 @@
       <w:rPr>
         <w:noProof/>
       </w:rPr>
-      <w:t>9</w:t>
+      <w:t>12</w:t>
     </w:r>
     <w:r>
       <w:fldChar w:fldCharType="end"/>
@@ -11523,7 +11738,7 @@
 </file>
 
 <file path=customXml/itemProps1.xml><?xml version="1.0" encoding="utf-8"?>
-<ds:datastoreItem xmlns:ds="http://schemas.openxmlformats.org/officeDocument/2006/customXml" ds:itemID="{0FF6C1B1-E67D-4D15-9B18-FAC1D638F8DD}">
+<ds:datastoreItem xmlns:ds="http://schemas.openxmlformats.org/officeDocument/2006/customXml" ds:itemID="{5DC9CE66-0C63-48F8-BBDD-295124DD490D}">
   <ds:schemaRefs>
     <ds:schemaRef ds:uri="http://schemas.openxmlformats.org/officeDocument/2006/bibliography"/>
   </ds:schemaRefs>

</xml_diff>

<commit_message>
v3.1.1 (2015-01-25) - ref: a Script download URL will end with the File name instead of the scriptname. It will be easier to specify a URL with a correct filename suffix that way. - doc: updated documenation about firmware/config download
</commit_message>
<xml_diff>
--- a/docs/TR-069 Server User Manual.docx
+++ b/docs/TR-069 Server User Manual.docx
@@ -1751,7 +1751,7 @@
           <w:noProof/>
           <w:lang w:val="en-US"/>
         </w:rPr>
-        <w:t>9</w:t>
+        <w:t>10</w:t>
       </w:r>
       <w:r>
         <w:rPr>
@@ -6322,20 +6322,60 @@
         <w:t>The file is by</w:t>
       </w:r>
       <w:r>
-        <w:t xml:space="preserve"> default found in the File storage of FreeACS (in the FreeACS database) and it is identified based on the version number and file type. </w:t>
-      </w:r>
-    </w:p>
-    <w:p>
-      <w:pPr>
-        <w:pStyle w:val="Standard"/>
-      </w:pPr>
-    </w:p>
-    <w:p>
-      <w:pPr>
-        <w:pStyle w:val="Standard"/>
-      </w:pPr>
-      <w:r>
-        <w:t xml:space="preserve">For software, the server checks the parameter </w:t>
+        <w:t xml:space="preserve"> default found in the File storage of FreeACS (in the FreeACS database) and it </w:t>
+      </w:r>
+      <w:proofErr w:type="gramStart"/>
+      <w:r>
+        <w:t>is identified</w:t>
+      </w:r>
+      <w:proofErr w:type="gramEnd"/>
+      <w:r>
+        <w:t xml:space="preserve"> based on the version number and file type. </w:t>
+      </w:r>
+    </w:p>
+    <w:p>
+      <w:pPr>
+        <w:pStyle w:val="Standard"/>
+      </w:pPr>
+    </w:p>
+    <w:p>
+      <w:pPr>
+        <w:pStyle w:val="Heading2"/>
+      </w:pPr>
+      <w:r>
+        <w:t>Firmware download</w:t>
+      </w:r>
+    </w:p>
+    <w:p>
+      <w:pPr>
+        <w:pStyle w:val="Standard"/>
+      </w:pPr>
+    </w:p>
+    <w:p>
+      <w:pPr>
+        <w:pStyle w:val="Standard"/>
+      </w:pPr>
+      <w:r>
+        <w:t xml:space="preserve">For software, </w:t>
+      </w:r>
+      <w:r>
+        <w:t xml:space="preserve">the server checks the parameter (which </w:t>
+      </w:r>
+      <w:proofErr w:type="gramStart"/>
+      <w:r>
+        <w:t>is retrieved</w:t>
+      </w:r>
+      <w:proofErr w:type="gramEnd"/>
+      <w:r>
+        <w:t xml:space="preserve"> from the device, either in the Inform-request or in the </w:t>
+      </w:r>
+      <w:proofErr w:type="spellStart"/>
+      <w:r>
+        <w:t>GetParameterValues</w:t>
+      </w:r>
+      <w:proofErr w:type="spellEnd"/>
+      <w:r>
+        <w:t>-response):</w:t>
       </w:r>
     </w:p>
     <w:p>
@@ -6356,6 +6396,9 @@
         <w:t>DeviceInfo.SoftwareVersion</w:t>
       </w:r>
       <w:proofErr w:type="spellEnd"/>
+      <w:r>
+        <w:t xml:space="preserve"> </w:t>
+      </w:r>
     </w:p>
     <w:p>
       <w:pPr>
@@ -6399,28 +6442,88 @@
         <w:pStyle w:val="Standard"/>
       </w:pPr>
       <w:r>
-        <w:t>No Download method is issued if these are equal.</w:t>
-      </w:r>
-    </w:p>
-    <w:p>
-      <w:pPr>
-        <w:pStyle w:val="Standard"/>
-      </w:pPr>
-    </w:p>
-    <w:p>
-      <w:pPr>
-        <w:pStyle w:val="Standard"/>
-      </w:pPr>
-      <w:r>
-        <w:t xml:space="preserve">For </w:t>
-      </w:r>
-      <w:proofErr w:type="spellStart"/>
-      <w:r>
-        <w:t>config</w:t>
-      </w:r>
-      <w:proofErr w:type="spellEnd"/>
-      <w:r>
-        <w:t xml:space="preserve"> files it is somewhat more complicated. The server asks for </w:t>
+        <w:t xml:space="preserve">No Download method </w:t>
+      </w:r>
+      <w:proofErr w:type="gramStart"/>
+      <w:r>
+        <w:t>is</w:t>
+      </w:r>
+      <w:r>
+        <w:t xml:space="preserve"> issued</w:t>
+      </w:r>
+      <w:proofErr w:type="gramEnd"/>
+      <w:r>
+        <w:t xml:space="preserve"> if these are equal.</w:t>
+      </w:r>
+      <w:r>
+        <w:t xml:space="preserve"> If these parameters differ, a download </w:t>
+      </w:r>
+      <w:proofErr w:type="gramStart"/>
+      <w:r>
+        <w:t>will be issued</w:t>
+      </w:r>
+      <w:proofErr w:type="gramEnd"/>
+      <w:r>
+        <w:t xml:space="preserve">. </w:t>
+      </w:r>
+    </w:p>
+    <w:p>
+      <w:pPr>
+        <w:pStyle w:val="Standard"/>
+      </w:pPr>
+    </w:p>
+    <w:p>
+      <w:pPr>
+        <w:pStyle w:val="Standard"/>
+      </w:pPr>
+      <w:r>
+        <w:t xml:space="preserve">NB! If your firmware does not set the version number correctly, you may think </w:t>
+      </w:r>
+      <w:proofErr w:type="gramStart"/>
+      <w:r>
+        <w:t>you’re</w:t>
+      </w:r>
+      <w:proofErr w:type="gramEnd"/>
+      <w:r>
+        <w:t xml:space="preserve"> installing v1.2, while the firmware reports v1.1 in the </w:t>
+      </w:r>
+      <w:proofErr w:type="spellStart"/>
+      <w:r>
+        <w:t>Device.SoftwareVersion</w:t>
+      </w:r>
+      <w:proofErr w:type="spellEnd"/>
+      <w:r>
+        <w:t xml:space="preserve"> parameter. FreeACS will not understand that this firmware has already been download, and will issue a new download sequence of the same firmware, </w:t>
+      </w:r>
+      <w:proofErr w:type="gramStart"/>
+      <w:r>
+        <w:t>again and again</w:t>
+      </w:r>
+      <w:proofErr w:type="gramEnd"/>
+      <w:r>
+        <w:t xml:space="preserve">. </w:t>
+      </w:r>
+    </w:p>
+    <w:p>
+      <w:pPr>
+        <w:pStyle w:val="Standard"/>
+      </w:pPr>
+    </w:p>
+    <w:p>
+      <w:pPr>
+        <w:pStyle w:val="Standard"/>
+      </w:pPr>
+      <w:r>
+        <w:t xml:space="preserve">FreeACS determines </w:t>
+      </w:r>
+      <w:r>
+        <w:t xml:space="preserve">and creates </w:t>
+      </w:r>
+      <w:r>
+        <w:t xml:space="preserve">the URL to retrieve the firmware </w:t>
+      </w:r>
+      <w:r>
+        <w:t>using this information:</w:t>
       </w:r>
     </w:p>
     <w:p>
@@ -6436,40 +6539,17 @@
           <w:numId w:val="14"/>
         </w:numPr>
       </w:pPr>
-      <w:proofErr w:type="spellStart"/>
-      <w:r>
-        <w:t>DeviceInfo.VendorConfigFile</w:t>
-      </w:r>
-      <w:proofErr w:type="spellEnd"/>
-      <w:r>
-        <w:t>.</w:t>
-      </w:r>
-    </w:p>
-    <w:p>
-      <w:pPr>
-        <w:pStyle w:val="Standard"/>
-      </w:pPr>
-    </w:p>
-    <w:p>
-      <w:pPr>
-        <w:pStyle w:val="Standard"/>
-      </w:pPr>
-      <w:r>
-        <w:t xml:space="preserve">Notice the trailing dot at the end of the parameter name. The device should return the entire object of </w:t>
-      </w:r>
-      <w:proofErr w:type="spellStart"/>
-      <w:r>
-        <w:t>VendorConfigFile</w:t>
-      </w:r>
-      <w:proofErr w:type="spellEnd"/>
-      <w:r>
-        <w:t>, which could be multiple entries like this:</w:t>
-      </w:r>
-    </w:p>
-    <w:p>
-      <w:pPr>
-        <w:pStyle w:val="Standard"/>
-      </w:pPr>
+      <w:r>
+        <w:t xml:space="preserve">version number specified in </w:t>
+      </w:r>
+      <w:proofErr w:type="spellStart"/>
+      <w:r>
+        <w:t>DesiredSoftwareVersion</w:t>
+      </w:r>
+      <w:proofErr w:type="spellEnd"/>
+      <w:r>
+        <w:t>-parameter</w:t>
+      </w:r>
     </w:p>
     <w:p>
       <w:pPr>
@@ -6480,7 +6560,7 @@
         </w:numPr>
       </w:pPr>
       <w:r>
-        <w:t>Device.VendorConfigFile.1.Version</w:t>
+        <w:t>the fact that the firmware is of File-type SOFTWARE and found in FreeACS’ own File system</w:t>
       </w:r>
     </w:p>
     <w:p>
@@ -6492,8 +6572,44 @@
         </w:numPr>
       </w:pPr>
       <w:r>
-        <w:t>Device.VendorConfigFile.1.Name</w:t>
-      </w:r>
+        <w:t xml:space="preserve">the </w:t>
+      </w:r>
+      <w:proofErr w:type="spellStart"/>
+      <w:r>
+        <w:t>unittype</w:t>
+      </w:r>
+      <w:proofErr w:type="spellEnd"/>
+      <w:r>
+        <w:t xml:space="preserve"> in which the parameter is specified</w:t>
+      </w:r>
+    </w:p>
+    <w:p>
+      <w:pPr>
+        <w:pStyle w:val="Standard"/>
+      </w:pPr>
+    </w:p>
+    <w:p>
+      <w:pPr>
+        <w:pStyle w:val="Standard"/>
+      </w:pPr>
+      <w:proofErr w:type="gramStart"/>
+      <w:r>
+        <w:t>The construction of the download URL happens behind the scene and should not be of any concern.</w:t>
+      </w:r>
+      <w:proofErr w:type="gramEnd"/>
+      <w:r>
+        <w:t xml:space="preserve"> However, if you want to specify the URL directly, you may do so by setting the following parameter:</w:t>
+      </w:r>
+    </w:p>
+    <w:p>
+      <w:pPr>
+        <w:pStyle w:val="Standard"/>
+      </w:pPr>
+    </w:p>
+    <w:p>
+      <w:pPr>
+        <w:pStyle w:val="Standard"/>
+      </w:pPr>
     </w:p>
     <w:p>
       <w:pPr>
@@ -6503,9 +6619,60 @@
           <w:numId w:val="14"/>
         </w:numPr>
       </w:pPr>
-      <w:r>
-        <w:t>Device.VendorConfigFile.2.Version</w:t>
-      </w:r>
+      <w:proofErr w:type="spellStart"/>
+      <w:r>
+        <w:t>System.X_OWERA-COM.SoftwareURL</w:t>
+      </w:r>
+      <w:proofErr w:type="spellEnd"/>
+    </w:p>
+    <w:p>
+      <w:pPr>
+        <w:pStyle w:val="Standard"/>
+      </w:pPr>
+    </w:p>
+    <w:p>
+      <w:pPr>
+        <w:pStyle w:val="Standard"/>
+      </w:pPr>
+    </w:p>
+    <w:p>
+      <w:pPr>
+        <w:pStyle w:val="Heading2"/>
+      </w:pPr>
+      <w:proofErr w:type="spellStart"/>
+      <w:r>
+        <w:t>Config</w:t>
+      </w:r>
+      <w:proofErr w:type="spellEnd"/>
+      <w:r>
+        <w:t xml:space="preserve"> download</w:t>
+      </w:r>
+    </w:p>
+    <w:p>
+      <w:pPr>
+        <w:pStyle w:val="Standard"/>
+      </w:pPr>
+    </w:p>
+    <w:p>
+      <w:pPr>
+        <w:pStyle w:val="Standard"/>
+      </w:pPr>
+      <w:r>
+        <w:t xml:space="preserve">For </w:t>
+      </w:r>
+      <w:proofErr w:type="spellStart"/>
+      <w:r>
+        <w:t>config</w:t>
+      </w:r>
+      <w:proofErr w:type="spellEnd"/>
+      <w:r>
+        <w:t xml:space="preserve"> files it is somewhat more complicated. The server asks for </w:t>
+      </w:r>
+    </w:p>
+    <w:p>
+      <w:pPr>
+        <w:pStyle w:val="Standard"/>
+      </w:pPr>
     </w:p>
     <w:p>
       <w:pPr>
@@ -6515,9 +6682,40 @@
           <w:numId w:val="14"/>
         </w:numPr>
       </w:pPr>
-      <w:r>
-        <w:t>Device.VendorConfigFile.2.Name</w:t>
-      </w:r>
+      <w:proofErr w:type="spellStart"/>
+      <w:r>
+        <w:t>DeviceInfo.VendorConfigFile</w:t>
+      </w:r>
+      <w:proofErr w:type="spellEnd"/>
+      <w:r>
+        <w:t>.</w:t>
+      </w:r>
+    </w:p>
+    <w:p>
+      <w:pPr>
+        <w:pStyle w:val="Standard"/>
+      </w:pPr>
+    </w:p>
+    <w:p>
+      <w:pPr>
+        <w:pStyle w:val="Standard"/>
+      </w:pPr>
+      <w:r>
+        <w:t xml:space="preserve">Notice the trailing dot at the end of the parameter name. The device should return the entire object of </w:t>
+      </w:r>
+      <w:proofErr w:type="spellStart"/>
+      <w:r>
+        <w:t>VendorConfigFile</w:t>
+      </w:r>
+      <w:proofErr w:type="spellEnd"/>
+      <w:r>
+        <w:t>, which could be multiple entries like this:</w:t>
+      </w:r>
+    </w:p>
+    <w:p>
+      <w:pPr>
+        <w:pStyle w:val="Standard"/>
+      </w:pPr>
     </w:p>
     <w:p>
       <w:pPr>
@@ -6528,7 +6726,10 @@
         </w:numPr>
       </w:pPr>
       <w:r>
-        <w:t>…</w:t>
+        <w:t>Device.VendorConfigFile.1.Version</w:t>
+      </w:r>
+      <w:r>
+        <w:t xml:space="preserve"> </w:t>
       </w:r>
     </w:p>
     <w:p>
@@ -6539,96 +6740,10 @@
           <w:numId w:val="14"/>
         </w:numPr>
       </w:pPr>
-    </w:p>
-    <w:p>
-      <w:pPr>
-        <w:pStyle w:val="Standard"/>
-      </w:pPr>
-    </w:p>
-    <w:p>
-      <w:pPr>
-        <w:pStyle w:val="Standard"/>
-      </w:pPr>
-      <w:r>
-        <w:t xml:space="preserve">NB! </w:t>
-      </w:r>
-      <w:r>
-        <w:t>If the device cannot support such a questions, add the “</w:t>
-      </w:r>
-      <w:proofErr w:type="spellStart"/>
-      <w:r>
-        <w:t>ingnorevendorconfigfile</w:t>
-      </w:r>
-      <w:proofErr w:type="spellEnd"/>
-      <w:r>
-        <w:t>” quirk to th</w:t>
-      </w:r>
-      <w:r>
-        <w:t xml:space="preserve">e </w:t>
-      </w:r>
-      <w:proofErr w:type="spellStart"/>
-      <w:r>
-        <w:t>unittype</w:t>
-      </w:r>
-      <w:proofErr w:type="spellEnd"/>
-      <w:r>
-        <w:t xml:space="preserve"> (see chapter 4.2.2) to avoid error messages. You will not be able to download </w:t>
-      </w:r>
-      <w:proofErr w:type="spellStart"/>
-      <w:r>
-        <w:t>config</w:t>
-      </w:r>
-      <w:proofErr w:type="spellEnd"/>
-      <w:r>
-        <w:t xml:space="preserve"> files to the device.</w:t>
-      </w:r>
-    </w:p>
-    <w:p>
-      <w:pPr>
-        <w:pStyle w:val="Standard"/>
-      </w:pPr>
-    </w:p>
-    <w:p>
-      <w:pPr>
-        <w:pStyle w:val="Standard"/>
-      </w:pPr>
-      <w:r>
-        <w:t xml:space="preserve">If the device do support the </w:t>
-      </w:r>
-      <w:proofErr w:type="spellStart"/>
-      <w:r>
-        <w:t>VendorConfigFile</w:t>
-      </w:r>
-      <w:proofErr w:type="spellEnd"/>
-      <w:r>
-        <w:t xml:space="preserve"> and return it, t</w:t>
-      </w:r>
-      <w:r>
-        <w:t xml:space="preserve">hen you may specify some System-parameters to tell the server which </w:t>
-      </w:r>
-      <w:proofErr w:type="spellStart"/>
-      <w:r>
-        <w:t>config</w:t>
-      </w:r>
-      <w:proofErr w:type="spellEnd"/>
-      <w:r>
-        <w:t xml:space="preserve"> files should be present. The system-parameters must match the vendor-</w:t>
-      </w:r>
-      <w:proofErr w:type="spellStart"/>
-      <w:r>
-        <w:t>config</w:t>
-      </w:r>
-      <w:proofErr w:type="spellEnd"/>
-      <w:r>
-        <w:t>-file parameters:</w:t>
-      </w:r>
-    </w:p>
-    <w:p>
-      <w:pPr>
-        <w:pStyle w:val="Standard"/>
-      </w:pPr>
-      <w:bookmarkStart w:id="35" w:name="_GoBack"/>
-      <w:bookmarkEnd w:id="35"/>
+      <w:r>
+        <w:lastRenderedPageBreak/>
+        <w:t>Device.VendorConfigFile.1.Name</w:t>
+      </w:r>
     </w:p>
     <w:p>
       <w:pPr>
@@ -6639,6 +6754,162 @@
         </w:numPr>
       </w:pPr>
       <w:r>
+        <w:t>Device.VendorConfigFile.2.Version</w:t>
+      </w:r>
+    </w:p>
+    <w:p>
+      <w:pPr>
+        <w:pStyle w:val="Standard"/>
+        <w:numPr>
+          <w:ilvl w:val="0"/>
+          <w:numId w:val="14"/>
+        </w:numPr>
+      </w:pPr>
+      <w:r>
+        <w:t>Device.VendorConfigFile.2.Name</w:t>
+      </w:r>
+    </w:p>
+    <w:p>
+      <w:pPr>
+        <w:pStyle w:val="Standard"/>
+        <w:numPr>
+          <w:ilvl w:val="0"/>
+          <w:numId w:val="14"/>
+        </w:numPr>
+      </w:pPr>
+      <w:r>
+        <w:t>…</w:t>
+      </w:r>
+    </w:p>
+    <w:p>
+      <w:pPr>
+        <w:pStyle w:val="Standard"/>
+        <w:ind w:left="720"/>
+      </w:pPr>
+    </w:p>
+    <w:p>
+      <w:pPr>
+        <w:pStyle w:val="Standard"/>
+      </w:pPr>
+    </w:p>
+    <w:p>
+      <w:pPr>
+        <w:pStyle w:val="Standard"/>
+      </w:pPr>
+      <w:r>
+        <w:t xml:space="preserve">NB! </w:t>
+      </w:r>
+      <w:r>
+        <w:t>If the device cannot support such a questions, add the “</w:t>
+      </w:r>
+      <w:proofErr w:type="spellStart"/>
+      <w:r>
+        <w:t>ingnorevendorconfigfile</w:t>
+      </w:r>
+      <w:proofErr w:type="spellEnd"/>
+      <w:r>
+        <w:t>” quirk to th</w:t>
+      </w:r>
+      <w:r>
+        <w:t xml:space="preserve">e </w:t>
+      </w:r>
+      <w:proofErr w:type="spellStart"/>
+      <w:r>
+        <w:t>unittype</w:t>
+      </w:r>
+      <w:proofErr w:type="spellEnd"/>
+      <w:r>
+        <w:t xml:space="preserve"> (see chapte</w:t>
+      </w:r>
+      <w:r>
+        <w:t>r 4.2.2)</w:t>
+      </w:r>
+      <w:r>
+        <w:t>.</w:t>
+      </w:r>
+      <w:r>
+        <w:t xml:space="preserve"> If you carry on without this quirk, provisioning will most likely not work at all for this device.</w:t>
+      </w:r>
+      <w:r>
+        <w:t xml:space="preserve"> </w:t>
+      </w:r>
+      <w:r>
+        <w:t xml:space="preserve">With the quirk </w:t>
+      </w:r>
+      <w:proofErr w:type="gramStart"/>
+      <w:r>
+        <w:t>configured</w:t>
+      </w:r>
+      <w:proofErr w:type="gramEnd"/>
+      <w:r>
+        <w:t xml:space="preserve"> y</w:t>
+      </w:r>
+      <w:r>
+        <w:t xml:space="preserve">ou will not be able to download </w:t>
+      </w:r>
+      <w:proofErr w:type="spellStart"/>
+      <w:r>
+        <w:t>config</w:t>
+      </w:r>
+      <w:proofErr w:type="spellEnd"/>
+      <w:r>
+        <w:t xml:space="preserve"> files to the device.</w:t>
+      </w:r>
+    </w:p>
+    <w:p>
+      <w:pPr>
+        <w:pStyle w:val="Standard"/>
+      </w:pPr>
+    </w:p>
+    <w:p>
+      <w:pPr>
+        <w:pStyle w:val="Standard"/>
+      </w:pPr>
+      <w:r>
+        <w:t xml:space="preserve">If the device do support the </w:t>
+      </w:r>
+      <w:proofErr w:type="spellStart"/>
+      <w:r>
+        <w:t>VendorConfigFile</w:t>
+      </w:r>
+      <w:proofErr w:type="spellEnd"/>
+      <w:r>
+        <w:t xml:space="preserve"> and return it, t</w:t>
+      </w:r>
+      <w:r>
+        <w:t xml:space="preserve">hen you may specify some System-parameters to tell the server which </w:t>
+      </w:r>
+      <w:proofErr w:type="spellStart"/>
+      <w:r>
+        <w:t>config</w:t>
+      </w:r>
+      <w:proofErr w:type="spellEnd"/>
+      <w:r>
+        <w:t xml:space="preserve"> files should be present. The system-parameters must match the vendor-</w:t>
+      </w:r>
+      <w:proofErr w:type="spellStart"/>
+      <w:r>
+        <w:t>config</w:t>
+      </w:r>
+      <w:proofErr w:type="spellEnd"/>
+      <w:r>
+        <w:t>-file parameters:</w:t>
+      </w:r>
+    </w:p>
+    <w:p>
+      <w:pPr>
+        <w:pStyle w:val="Standard"/>
+      </w:pPr>
+    </w:p>
+    <w:p>
+      <w:pPr>
+        <w:pStyle w:val="Standard"/>
+        <w:numPr>
+          <w:ilvl w:val="0"/>
+          <w:numId w:val="14"/>
+        </w:numPr>
+      </w:pPr>
+      <w:r>
         <w:t>System.X_OWERA-COM.TR06</w:t>
       </w:r>
       <w:r>
@@ -6663,58 +6934,107 @@
       </w:r>
       <w:proofErr w:type="gramEnd"/>
       <w:r>
-        <w:t xml:space="preserve"> to the device are found in the FreeACS database (as earlier indicated). However, you may override this behaviour if you specify the URL to be used in the Download method. </w:t>
-      </w:r>
-    </w:p>
-    <w:p>
-      <w:pPr>
-        <w:pStyle w:val="Standard"/>
-      </w:pPr>
-    </w:p>
-    <w:p>
-      <w:pPr>
-        <w:pStyle w:val="Standard"/>
-      </w:pPr>
-      <w:r>
-        <w:t xml:space="preserve">For the software: </w:t>
-      </w:r>
-      <w:proofErr w:type="spellStart"/>
-      <w:r>
-        <w:t>System.X_OWERA-COM.SoftwareURL</w:t>
-      </w:r>
-      <w:proofErr w:type="spellEnd"/>
-    </w:p>
-    <w:p>
-      <w:pPr>
-        <w:pStyle w:val="Standard"/>
-      </w:pPr>
-      <w:r>
-        <w:t>For the TR069-script/</w:t>
-      </w:r>
-      <w:proofErr w:type="spellStart"/>
-      <w:r>
-        <w:t>config</w:t>
-      </w:r>
-      <w:proofErr w:type="spellEnd"/>
-      <w:r>
-        <w:t>-file: System.X_OW</w:t>
-      </w:r>
-      <w:r>
-        <w:t>ERA-COM.TR069Script</w:t>
+        <w:t xml:space="preserve"> to the device are found in the FreeACS datab</w:t>
+      </w:r>
+      <w:r>
+        <w:t xml:space="preserve">ase, </w:t>
+      </w:r>
+      <w:r>
+        <w:t xml:space="preserve">just like the </w:t>
+      </w:r>
+      <w:proofErr w:type="spellStart"/>
+      <w:r>
+        <w:t>firmwares</w:t>
+      </w:r>
+      <w:proofErr w:type="spellEnd"/>
+      <w:r>
+        <w:t>, but now the File type is TR069_SCRIPT</w:t>
+      </w:r>
+      <w:r>
+        <w:t>.</w:t>
+      </w:r>
+      <w:r>
+        <w:t xml:space="preserve"> There is one addition to the URL compared to the </w:t>
+      </w:r>
+      <w:proofErr w:type="spellStart"/>
+      <w:r>
+        <w:t>firmwares</w:t>
+      </w:r>
+      <w:proofErr w:type="spellEnd"/>
+      <w:r>
+        <w:t xml:space="preserve"> – the filename </w:t>
       </w:r>
       <w:proofErr w:type="gramStart"/>
       <w:r>
-        <w:t>.&lt;</w:t>
+        <w:t>is appended</w:t>
       </w:r>
       <w:proofErr w:type="gramEnd"/>
       <w:r>
-        <w:t>Name&gt;.URL</w:t>
-      </w:r>
-    </w:p>
-    <w:p>
-      <w:pPr>
-        <w:pStyle w:val="Standard"/>
-      </w:pPr>
+        <w:t xml:space="preserve"> to the URL.</w:t>
+      </w:r>
+      <w:r>
+        <w:t xml:space="preserve"> </w:t>
+      </w:r>
+      <w:r>
+        <w:t xml:space="preserve">This could be useful if the CPE requires that the URL </w:t>
+      </w:r>
+      <w:proofErr w:type="gramStart"/>
+      <w:r>
+        <w:t>ends</w:t>
+      </w:r>
+      <w:proofErr w:type="gramEnd"/>
+      <w:r>
+        <w:t xml:space="preserve"> at a certain suffix like .</w:t>
+      </w:r>
+      <w:proofErr w:type="spellStart"/>
+      <w:r>
+        <w:t>cfg</w:t>
+      </w:r>
+      <w:proofErr w:type="spellEnd"/>
+      <w:r>
+        <w:t xml:space="preserve">. </w:t>
+      </w:r>
+      <w:r>
+        <w:t xml:space="preserve">However, you may override this behaviour if you specify the URL to </w:t>
+      </w:r>
+      <w:proofErr w:type="gramStart"/>
+      <w:r>
+        <w:t>be used</w:t>
+      </w:r>
+      <w:proofErr w:type="gramEnd"/>
+      <w:r>
+        <w:t xml:space="preserve"> in the Download method. </w:t>
+      </w:r>
+    </w:p>
+    <w:p>
+      <w:pPr>
+        <w:pStyle w:val="Standard"/>
+      </w:pPr>
+    </w:p>
+    <w:p>
+      <w:pPr>
+        <w:pStyle w:val="Standard"/>
+        <w:numPr>
+          <w:ilvl w:val="0"/>
+          <w:numId w:val="14"/>
+        </w:numPr>
+      </w:pPr>
+      <w:r>
+        <w:t>System.X_OW</w:t>
+      </w:r>
+      <w:r>
+        <w:t>ERA-COM.TR069Script.&lt;Name&gt;.URL</w:t>
+      </w:r>
+      <w:r>
+        <w:t xml:space="preserve"> = &lt;URL&gt;</w:t>
+      </w:r>
+    </w:p>
+    <w:p>
+      <w:pPr>
+        <w:pStyle w:val="Standard"/>
+      </w:pPr>
+      <w:bookmarkStart w:id="35" w:name="_GoBack"/>
+      <w:bookmarkEnd w:id="35"/>
     </w:p>
     <w:p>
       <w:pPr>
@@ -6741,11 +7061,7 @@
         <w:t>functionality,</w:t>
       </w:r>
       <w:r>
-        <w:t xml:space="preserve"> you can decide to upgrade a particular set of units. A job not only helps </w:t>
-      </w:r>
-      <w:r>
-        <w:lastRenderedPageBreak/>
-        <w:t xml:space="preserve">you to choose a set of units, but it is also able to control to progress of the upgrades. If some devices fail, this can trigger a stop in the job, so to avoid sending out a lot of </w:t>
+        <w:t xml:space="preserve"> you can decide to upgrade a particular set of units. A job not only helps you to choose a set of units, but it is also able to control to progress of the upgrades. If some devices fail, this can trigger a stop in the job, so to avoid sending out a lot of </w:t>
       </w:r>
       <w:proofErr w:type="spellStart"/>
       <w:r>
@@ -8864,9 +9180,9 @@
   <w:abstractNum w:abstractNumId="1">
     <w:nsid w:val="188841C8"/>
     <w:multiLevelType w:val="hybridMultilevel"/>
-    <w:tmpl w:val="B2EA5E44"/>
+    <w:tmpl w:val="491E69A8"/>
     <w:lvl w:ilvl="0" w:tplc="04140001">
-      <w:start w:val="5"/>
+      <w:start w:val="1"/>
       <w:numFmt w:val="bullet"/>
       <w:lvlText w:val=""/>
       <w:lvlJc w:val="left"/>
@@ -8874,7 +9190,7 @@
         <w:ind w:left="720" w:hanging="360"/>
       </w:pPr>
       <w:rPr>
-        <w:rFonts w:ascii="Symbol" w:eastAsia="Times New Roman" w:hAnsi="Symbol" w:cs="Times New Roman" w:hint="default"/>
+        <w:rFonts w:ascii="Symbol" w:hAnsi="Symbol" w:hint="default"/>
       </w:rPr>
     </w:lvl>
     <w:lvl w:ilvl="1" w:tplc="04140003" w:tentative="1">
@@ -9797,6 +10113,12 @@
   <w:num w:numId="14">
     <w:abstractNumId w:val="1"/>
   </w:num>
+  <w:num w:numId="15">
+    <w:abstractNumId w:val="7"/>
+  </w:num>
+  <w:num w:numId="16">
+    <w:abstractNumId w:val="7"/>
+  </w:num>
 </w:numbering>
 </file>
 
@@ -9824,7 +10146,7 @@
   <w:latentStyles w:defLockedState="0" w:defUIPriority="99" w:defSemiHidden="0" w:defUnhideWhenUsed="0" w:defQFormat="0" w:count="371">
     <w:lsdException w:name="Normal" w:uiPriority="0" w:qFormat="1"/>
     <w:lsdException w:name="heading 1" w:uiPriority="0" w:qFormat="1"/>
-    <w:lsdException w:name="heading 2" w:semiHidden="1" w:uiPriority="9" w:unhideWhenUsed="1" w:qFormat="1"/>
+    <w:lsdException w:name="heading 2" w:semiHidden="1" w:uiPriority="0" w:unhideWhenUsed="1" w:qFormat="1"/>
     <w:lsdException w:name="heading 3" w:semiHidden="1" w:uiPriority="0" w:unhideWhenUsed="1" w:qFormat="1"/>
     <w:lsdException w:name="heading 4" w:semiHidden="1" w:uiPriority="9" w:unhideWhenUsed="1" w:qFormat="1"/>
     <w:lsdException w:name="heading 5" w:semiHidden="1" w:uiPriority="9" w:unhideWhenUsed="1" w:qFormat="1"/>
@@ -11738,7 +12060,7 @@
 </file>
 
 <file path=customXml/itemProps1.xml><?xml version="1.0" encoding="utf-8"?>
-<ds:datastoreItem xmlns:ds="http://schemas.openxmlformats.org/officeDocument/2006/customXml" ds:itemID="{5DC9CE66-0C63-48F8-BBDD-295124DD490D}">
+<ds:datastoreItem xmlns:ds="http://schemas.openxmlformats.org/officeDocument/2006/customXml" ds:itemID="{1E5223C4-4D87-43F6-8D48-F5954E60C263}">
   <ds:schemaRefs>
     <ds:schemaRef ds:uri="http://schemas.openxmlformats.org/officeDocument/2006/bibliography"/>
   </ds:schemaRefs>

</xml_diff>